<commit_message>
Deleted projects made from IntelliJ Idea and made a new project from start with Android Studio.
</commit_message>
<xml_diff>
--- a/Coursework/SDS_learning_diary_template.docx
+++ b/Coursework/SDS_learning_diary_template.docx
@@ -427,32 +427,32 @@
       <w:pPr>
         <w:pStyle w:val="Leipteksti"/>
         <w:rPr>
-          <w:b/>
-          <w:bCs/>
-          <w:lang w:val="en-US"/>
-        </w:rPr>
-      </w:pPr>
-      <w:r>
-        <w:rPr>
-          <w:b/>
-          <w:bCs/>
-          <w:lang w:val="en-US"/>
-        </w:rPr>
-        <w:t>EXAMPLE STYLE 1</w:t>
-      </w:r>
-    </w:p>
-    <w:p>
-      <w:pPr>
-        <w:pStyle w:val="Leipteksti"/>
-        <w:rPr>
-          <w:lang w:val="en-US"/>
-        </w:rPr>
-      </w:pPr>
-      <w:r>
-        <w:rPr>
-          <w:lang w:val="en-US"/>
-        </w:rPr>
-        <w:t>10.9.2018</w:t>
+          <w:lang w:val="en-US"/>
+        </w:rPr>
+      </w:pPr>
+      <w:r>
+        <w:rPr>
+          <w:lang w:val="en-US"/>
+        </w:rPr>
+        <w:t>1</w:t>
+      </w:r>
+      <w:r>
+        <w:rPr>
+          <w:lang w:val="en-US"/>
+        </w:rPr>
+        <w:t>8</w:t>
+      </w:r>
+      <w:r>
+        <w:rPr>
+          <w:lang w:val="en-US"/>
+        </w:rPr>
+        <w:t>.9.20</w:t>
+      </w:r>
+      <w:r>
+        <w:rPr>
+          <w:lang w:val="en-US"/>
+        </w:rPr>
+        <w:t>21</w:t>
       </w:r>
       <w:r>
         <w:rPr>
@@ -471,13 +471,13 @@
         <w:rPr>
           <w:lang w:val="en-US"/>
         </w:rPr>
-        <w:t xml:space="preserve">checked </w:t>
-      </w:r>
-      <w:r>
-        <w:rPr>
-          <w:lang w:val="en-US"/>
-        </w:rPr>
-        <w:t xml:space="preserve">the general information and understood the </w:t>
+        <w:t xml:space="preserve">started the course by reading through the general course information and goals for the course. I also checked the mandatory assignments and the </w:t>
+      </w:r>
+      <w:r>
+        <w:rPr>
+          <w:lang w:val="en-US"/>
+        </w:rPr>
+        <w:t xml:space="preserve">instructions how to complete the course. The </w:t>
       </w:r>
       <w:proofErr w:type="gramStart"/>
       <w:r>
@@ -491,123 +491,611 @@
         <w:rPr>
           <w:lang w:val="en-US"/>
         </w:rPr>
-        <w:t xml:space="preserve"> of t</w:t>
-      </w:r>
-      <w:r>
-        <w:rPr>
-          <w:lang w:val="en-US"/>
-        </w:rPr>
-        <w:t xml:space="preserve">he course, which is to find my passion as a software developer and create a unique project to represent my skills. I chose frontend module because it was the most interesting project offered. I’ve also tried to set up my environment, but I could not decide which code editor I would like to use.  I learned to set up a git repository and did my first commit, everything went smoothly after I clicked the banner to watch intro to GIT. </w:t>
-      </w:r>
-      <w:r>
-        <w:rPr>
-          <w:lang w:val="en-US"/>
-        </w:rPr>
-        <w:t xml:space="preserve"> </w:t>
-      </w:r>
-    </w:p>
-    <w:p>
-      <w:pPr>
-        <w:pStyle w:val="Leipteksti"/>
-        <w:rPr>
-          <w:lang w:val="en-US"/>
-        </w:rPr>
-      </w:pPr>
-    </w:p>
-    <w:p>
-      <w:pPr>
-        <w:pStyle w:val="Leipteksti"/>
-        <w:rPr>
-          <w:lang w:val="en-US"/>
-        </w:rPr>
-      </w:pPr>
-      <w:r>
-        <w:rPr>
-          <w:lang w:val="en-US"/>
-        </w:rPr>
-        <w:t>11.9.201</w:t>
-      </w:r>
-      <w:r>
-        <w:rPr>
-          <w:lang w:val="en-US"/>
-        </w:rPr>
-        <w:t>8</w:t>
-      </w:r>
-    </w:p>
-    <w:p>
-      <w:pPr>
-        <w:pStyle w:val="Leipteksti"/>
-        <w:rPr>
-          <w:lang w:val="en-US"/>
-        </w:rPr>
-      </w:pPr>
-      <w:r>
-        <w:rPr>
-          <w:lang w:val="en-US"/>
-        </w:rPr>
-        <w:br/>
-        <w:t xml:space="preserve">I have chosen VS Code as my code editor for this course, I learned how to set up addons by googling how to do it. I searched the web for best addons and chose the best addons that I think fits me best.  </w:t>
-      </w:r>
-      <w:r>
-        <w:rPr>
-          <w:lang w:val="en-US"/>
-        </w:rPr>
-        <w:t>I started to watch the first part of the example project to understand the technologies better.</w:t>
-      </w:r>
-    </w:p>
-    <w:p>
-      <w:pPr>
-        <w:pStyle w:val="Leipteksti"/>
-        <w:rPr>
-          <w:lang w:val="en-US"/>
-        </w:rPr>
-      </w:pPr>
-    </w:p>
-    <w:p>
-      <w:pPr>
-        <w:pStyle w:val="Leipteksti"/>
-        <w:rPr>
-          <w:lang w:val="en-US"/>
-        </w:rPr>
-      </w:pPr>
-      <w:r>
-        <w:rPr>
-          <w:lang w:val="en-US"/>
-        </w:rPr>
-        <w:t xml:space="preserve">I did my </w:t>
-      </w:r>
-      <w:r>
-        <w:rPr>
-          <w:lang w:val="en-US"/>
-        </w:rPr>
-        <w:t xml:space="preserve">second </w:t>
-      </w:r>
-      <w:r>
-        <w:rPr>
-          <w:lang w:val="en-US"/>
-        </w:rPr>
-        <w:t>commit but somehow it did not go as</w:t>
-      </w:r>
-      <w:r>
-        <w:rPr>
-          <w:lang w:val="en-US"/>
-        </w:rPr>
-        <w:t xml:space="preserve"> I planned. I went to </w:t>
+        <w:t xml:space="preserve"> of the course is to provide tools for creating unique projects (to give and advantage in the job market) and to find my passion as a software developer. As a software development major (in </w:t>
+      </w:r>
+      <w:r>
+        <w:rPr>
+          <w:lang w:val="en-US"/>
+        </w:rPr>
+        <w:t xml:space="preserve">South-Eastern Finland University of Applied Sciences – </w:t>
       </w:r>
       <w:proofErr w:type="spellStart"/>
       <w:r>
         <w:rPr>
           <w:lang w:val="en-US"/>
         </w:rPr>
-        <w:t>stackoverflow</w:t>
+        <w:t>Xamk</w:t>
       </w:r>
       <w:proofErr w:type="spellEnd"/>
       <w:r>
         <w:rPr>
           <w:lang w:val="en-US"/>
         </w:rPr>
-        <w:t xml:space="preserve"> and found quite many threads about version control problems. I was able to figure out what was the problem and continued to watch the first part till the end.</w:t>
-      </w:r>
+        <w:t xml:space="preserve">) I think I have already found my passion as a software developer, but I chose this course to specifically get myself familiar with mobile app development, which I think will be a major focus in future computing. </w:t>
+      </w:r>
+      <w:r>
+        <w:rPr>
+          <w:lang w:val="en-US"/>
+        </w:rPr>
+        <w:t>Also,</w:t>
+      </w:r>
+      <w:r>
+        <w:rPr>
+          <w:lang w:val="en-US"/>
+        </w:rPr>
+        <w:t xml:space="preserve"> there isn’t any course in my syllabus to cover this specific area of software development.</w:t>
+      </w:r>
+    </w:p>
+    <w:p>
+      <w:pPr>
+        <w:pStyle w:val="Leipteksti"/>
+        <w:rPr>
+          <w:lang w:val="en-US"/>
+        </w:rPr>
+      </w:pPr>
+    </w:p>
+    <w:p>
+      <w:pPr>
+        <w:pStyle w:val="Leipteksti"/>
+        <w:rPr>
+          <w:lang w:val="en-US"/>
+        </w:rPr>
+      </w:pPr>
+      <w:r>
+        <w:rPr>
+          <w:lang w:val="en-US"/>
+        </w:rPr>
+        <w:t xml:space="preserve">I already had a sufficient development environment installed (including Git, VS </w:t>
+      </w:r>
+      <w:proofErr w:type="gramStart"/>
+      <w:r>
+        <w:rPr>
+          <w:lang w:val="en-US"/>
+        </w:rPr>
+        <w:t>Code</w:t>
+      </w:r>
+      <w:proofErr w:type="gramEnd"/>
+      <w:r>
+        <w:rPr>
+          <w:lang w:val="en-US"/>
+        </w:rPr>
+        <w:t xml:space="preserve"> and IntelliJ Idea - which has the same functionality as Android Studio, which it is based upon). I have not used Git very much in the past, so I took upon myself to get more familiar with it. I also used </w:t>
+      </w:r>
+      <w:proofErr w:type="spellStart"/>
+      <w:r>
+        <w:rPr>
+          <w:lang w:val="en-US"/>
+        </w:rPr>
+        <w:t>Github</w:t>
+      </w:r>
+      <w:proofErr w:type="spellEnd"/>
+      <w:r>
+        <w:rPr>
+          <w:lang w:val="en-US"/>
+        </w:rPr>
+        <w:t xml:space="preserve"> before, so I made a Bitbucket account for this course and installed </w:t>
+      </w:r>
+      <w:proofErr w:type="spellStart"/>
+      <w:r>
+        <w:rPr>
+          <w:lang w:val="en-US"/>
+        </w:rPr>
+        <w:t>Sourcetree</w:t>
+      </w:r>
+      <w:proofErr w:type="spellEnd"/>
+      <w:r>
+        <w:rPr>
+          <w:lang w:val="en-US"/>
+        </w:rPr>
+        <w:t>, which seems like a good free Git GUI app (too bad it isn’t yet optimized for the M1 Macs that I’m using, but regardless of that it seemed to work fine). I started by watching the Git introduction video but stopped it after a while since I found that the instructor didn’t provide sufficient background information about repositories and their function (and local vs. remote repos etc.). I therefore decided to read a couple of Git introduction articles first after which I resumed to watch the video.</w:t>
+      </w:r>
+    </w:p>
+    <w:p>
+      <w:pPr>
+        <w:pStyle w:val="Leipteksti"/>
+        <w:rPr>
+          <w:lang w:val="en-US"/>
+        </w:rPr>
+      </w:pPr>
+    </w:p>
+    <w:p>
+      <w:pPr>
+        <w:pStyle w:val="Leipteksti"/>
+        <w:rPr>
+          <w:lang w:val="en-US"/>
+        </w:rPr>
+      </w:pPr>
+      <w:r>
+        <w:rPr>
+          <w:lang w:val="en-US"/>
+        </w:rPr>
+        <w:t xml:space="preserve">Also, the video focuses very much on the commands although I think using a GUI client will be easier and more </w:t>
+      </w:r>
+      <w:r>
+        <w:rPr>
+          <w:lang w:val="en-US"/>
+        </w:rPr>
+        <w:t>user-friendly</w:t>
+      </w:r>
+      <w:r>
+        <w:rPr>
+          <w:lang w:val="en-US"/>
+        </w:rPr>
+        <w:t xml:space="preserve"> way to manage the project. I would have liked if the video instructor would have used some visual graphs and explained the idea of working with git more than just </w:t>
+      </w:r>
+      <w:r>
+        <w:rPr>
+          <w:lang w:val="en-US"/>
+        </w:rPr>
+        <w:t xml:space="preserve">telling what commands to feed and not actually </w:t>
+      </w:r>
+      <w:r>
+        <w:rPr>
+          <w:lang w:val="en-US"/>
+        </w:rPr>
+        <w:t>telling what they mean and do</w:t>
+      </w:r>
+      <w:r>
+        <w:rPr>
+          <w:lang w:val="en-US"/>
+        </w:rPr>
+        <w:t xml:space="preserve">. The instructor also suggests that with GUI clients you will not learn using Git and the inner workings of it, but I would say that by </w:t>
+      </w:r>
+      <w:r>
+        <w:rPr>
+          <w:lang w:val="en-US"/>
+        </w:rPr>
+        <w:t>copy-pasting</w:t>
+      </w:r>
+      <w:r>
+        <w:rPr>
+          <w:lang w:val="en-US"/>
+        </w:rPr>
+        <w:t xml:space="preserve"> commands to a terminal you will not learn any more than by using a GUI tool.</w:t>
+      </w:r>
+    </w:p>
+    <w:p>
+      <w:pPr>
+        <w:pStyle w:val="Leipteksti"/>
+        <w:rPr>
+          <w:lang w:val="en-US"/>
+        </w:rPr>
+      </w:pPr>
+    </w:p>
+    <w:p>
+      <w:pPr>
+        <w:pStyle w:val="Leipteksti"/>
+        <w:rPr>
+          <w:lang w:val="en-US"/>
+        </w:rPr>
+      </w:pPr>
+      <w:r>
+        <w:rPr>
+          <w:lang w:val="en-US"/>
+        </w:rPr>
+        <w:t xml:space="preserve">This was how far I got the first day. I had some trouble with Git and understanding the concepts of it (the video just assumes I already know what a repository is and what is a staging area and </w:t>
+      </w:r>
+      <w:r>
+        <w:rPr>
+          <w:lang w:val="en-US"/>
+        </w:rPr>
+        <w:t xml:space="preserve">what the commands fed to terminal actually do and </w:t>
+      </w:r>
+      <w:r>
+        <w:rPr>
+          <w:lang w:val="en-US"/>
+        </w:rPr>
+        <w:t>so forth). Inspired by this difficulty I enrolled in a Git course to University of Tampere.</w:t>
+      </w:r>
+    </w:p>
+    <w:p>
+      <w:pPr>
+        <w:pStyle w:val="Leipteksti"/>
+        <w:rPr>
+          <w:lang w:val="en-US"/>
+        </w:rPr>
+      </w:pPr>
+    </w:p>
+    <w:p>
+      <w:pPr>
+        <w:pStyle w:val="Leipteksti"/>
+        <w:rPr>
+          <w:lang w:val="en-US"/>
+        </w:rPr>
+      </w:pPr>
+      <w:r>
+        <w:rPr>
+          <w:lang w:val="en-US"/>
+        </w:rPr>
+        <w:t>1</w:t>
+      </w:r>
+      <w:r>
+        <w:rPr>
+          <w:lang w:val="en-US"/>
+        </w:rPr>
+        <w:t>9</w:t>
+      </w:r>
+      <w:r>
+        <w:rPr>
+          <w:lang w:val="en-US"/>
+        </w:rPr>
+        <w:t>.9.20</w:t>
+      </w:r>
+      <w:r>
+        <w:rPr>
+          <w:lang w:val="en-US"/>
+        </w:rPr>
+        <w:t>21</w:t>
+      </w:r>
+    </w:p>
+    <w:p>
+      <w:pPr>
+        <w:pStyle w:val="Leipteksti"/>
+        <w:rPr>
+          <w:lang w:val="en-US"/>
+        </w:rPr>
+      </w:pPr>
+    </w:p>
+    <w:p>
+      <w:pPr>
+        <w:pStyle w:val="Leipteksti"/>
+        <w:rPr>
+          <w:lang w:val="en-US"/>
+        </w:rPr>
+      </w:pPr>
+      <w:r>
+        <w:rPr>
+          <w:lang w:val="en-US"/>
+        </w:rPr>
+        <w:t>The next day - a</w:t>
+      </w:r>
+      <w:r>
+        <w:rPr>
+          <w:lang w:val="en-US"/>
+        </w:rPr>
+        <w:t xml:space="preserve">fter getting the hang on basics of Git </w:t>
+      </w:r>
+      <w:r>
+        <w:rPr>
+          <w:lang w:val="en-US"/>
+        </w:rPr>
+        <w:t xml:space="preserve">- </w:t>
+      </w:r>
+      <w:r>
+        <w:rPr>
+          <w:lang w:val="en-US"/>
+        </w:rPr>
+        <w:t xml:space="preserve">I made a repository in Bitbucket and cloned it to my local computer. After that I used IntelliJ Idea to make the first Android project in the repository. At this point I had doubts on whether I first should have made the project and after that I should have used git </w:t>
+      </w:r>
+      <w:proofErr w:type="spellStart"/>
+      <w:r>
+        <w:rPr>
+          <w:lang w:val="en-US"/>
+        </w:rPr>
+        <w:t>init</w:t>
+      </w:r>
+      <w:proofErr w:type="spellEnd"/>
+      <w:r>
+        <w:rPr>
+          <w:lang w:val="en-US"/>
+        </w:rPr>
+        <w:t xml:space="preserve"> to initialize it and git push to push it to the remote repository (Bitbucket). That is hoe the introduction video makes out the process to be like, but I think it works better if the repository is made and synced before adding files to the repository</w:t>
+      </w:r>
+      <w:r>
+        <w:rPr>
+          <w:lang w:val="en-US"/>
+        </w:rPr>
+        <w:t>.</w:t>
+      </w:r>
+    </w:p>
+    <w:p>
+      <w:pPr>
+        <w:pStyle w:val="Leipteksti"/>
+        <w:rPr>
+          <w:lang w:val="en-US"/>
+        </w:rPr>
+      </w:pPr>
+    </w:p>
+    <w:p>
+      <w:pPr>
+        <w:pStyle w:val="Leipteksti"/>
+        <w:rPr>
+          <w:lang w:val="en-US"/>
+        </w:rPr>
+      </w:pPr>
+      <w:r>
+        <w:rPr>
+          <w:lang w:val="en-US"/>
+        </w:rPr>
+        <w:t xml:space="preserve">I started </w:t>
+      </w:r>
+      <w:r>
+        <w:rPr>
+          <w:lang w:val="en-US"/>
+        </w:rPr>
+        <w:t xml:space="preserve">the project </w:t>
+      </w:r>
+      <w:r>
+        <w:rPr>
+          <w:lang w:val="en-US"/>
+        </w:rPr>
+        <w:t>by watching the first Android instruction video. I tried to follow it along and make the same project as I watched the video. I did have to pause the video very often to be able to do the same stuff as the phase of the video was quite fast.</w:t>
+      </w:r>
+      <w:r>
+        <w:rPr>
+          <w:lang w:val="en-US"/>
+        </w:rPr>
+        <w:t xml:space="preserve"> Luckily, I have some experience in Java programming language (and had Java and Java SDK installed) so it wasn’t completely new stuff for me. </w:t>
+      </w:r>
+    </w:p>
+    <w:p>
+      <w:pPr>
+        <w:pStyle w:val="Leipteksti"/>
+        <w:rPr>
+          <w:lang w:val="en-US"/>
+        </w:rPr>
+      </w:pPr>
+    </w:p>
+    <w:p>
+      <w:pPr>
+        <w:pStyle w:val="Leipteksti"/>
+        <w:rPr>
+          <w:lang w:val="en-US"/>
+        </w:rPr>
+      </w:pPr>
+      <w:r>
+        <w:rPr>
+          <w:lang w:val="en-US"/>
+        </w:rPr>
+        <w:t>I decided to try and manage this course with IntelliJ Idea instead of Android Studio, since it should have exactly the same functions and layout etc. I guess we will see how that goes after I get to do more developing with it.</w:t>
+      </w:r>
+    </w:p>
+    <w:p>
+      <w:pPr>
+        <w:pStyle w:val="Leipteksti"/>
+        <w:rPr>
+          <w:lang w:val="en-US"/>
+        </w:rPr>
+      </w:pPr>
+    </w:p>
+    <w:p>
+      <w:pPr>
+        <w:pStyle w:val="Leipteksti"/>
+        <w:rPr>
+          <w:lang w:val="en-US"/>
+        </w:rPr>
+      </w:pPr>
+      <w:r>
+        <w:rPr>
+          <w:lang w:val="en-US"/>
+        </w:rPr>
+        <w:t xml:space="preserve">I selected to make a phone/tablet app and chose the SDK version to be </w:t>
+      </w:r>
+      <w:r>
+        <w:rPr>
+          <w:lang w:val="en-US"/>
+        </w:rPr>
+        <w:t>version 26 (to support Android versions 8 and up). I did also choose to use the Kotlin language for this app, since that is the recommended language by Google and the video is several years old and not up to date with that. We will again see, if this causes any problems, but I doubt it since the syntax and workings of Java and Kotlin should be very similar to each other.</w:t>
+      </w:r>
+      <w:r>
+        <w:rPr>
+          <w:lang w:val="en-US"/>
+        </w:rPr>
+        <w:t xml:space="preserve"> I also had some troubles following along with the video instructions, since the Android Studio layout seems </w:t>
+      </w:r>
+      <w:r>
+        <w:rPr>
+          <w:lang w:val="en-US"/>
+        </w:rPr>
+        <w:lastRenderedPageBreak/>
+        <w:t>a little different from the video version. So not all functionality was the same or in the same places.</w:t>
+      </w:r>
+    </w:p>
+    <w:p>
+      <w:pPr>
+        <w:pStyle w:val="Leipteksti"/>
+        <w:rPr>
+          <w:lang w:val="en-US"/>
+        </w:rPr>
+      </w:pPr>
+    </w:p>
+    <w:p>
+      <w:pPr>
+        <w:pStyle w:val="Leipteksti"/>
+        <w:rPr>
+          <w:lang w:val="en-US"/>
+        </w:rPr>
+      </w:pPr>
+      <w:r>
+        <w:rPr>
+          <w:lang w:val="en-US"/>
+        </w:rPr>
+        <w:t xml:space="preserve">As a result of the </w:t>
+      </w:r>
+      <w:r>
+        <w:rPr>
+          <w:lang w:val="en-US"/>
+        </w:rPr>
+        <w:t>discrepancies</w:t>
+      </w:r>
+      <w:r>
+        <w:rPr>
+          <w:lang w:val="en-US"/>
+        </w:rPr>
+        <w:t xml:space="preserve"> between the video and my IntelliJ Idea installation I decided to try out Android Studio after all. Since my project was in its very early stages I decided to make a new project from Android Studio to have a clean slate with it. This time I also chose earlier API 21 (to support Android 5.0 and up). This was the </w:t>
+      </w:r>
+      <w:r>
+        <w:rPr>
+          <w:lang w:val="en-US"/>
+        </w:rPr>
+        <w:t>default,</w:t>
+      </w:r>
+      <w:r>
+        <w:rPr>
+          <w:lang w:val="en-US"/>
+        </w:rPr>
+        <w:t xml:space="preserve"> so I guess it is also recommended if the very newest features are not needed.</w:t>
+      </w:r>
+    </w:p>
+    <w:p>
+      <w:pPr>
+        <w:pStyle w:val="Leipteksti"/>
+        <w:rPr>
+          <w:lang w:val="en-US"/>
+        </w:rPr>
+      </w:pPr>
+    </w:p>
+    <w:p>
+      <w:pPr>
+        <w:pStyle w:val="Leipteksti"/>
+        <w:rPr>
+          <w:lang w:val="en-US"/>
+        </w:rPr>
+      </w:pPr>
+      <w:r>
+        <w:rPr>
+          <w:lang w:val="en-US"/>
+        </w:rPr>
+        <w:t xml:space="preserve">So doing a clean install I got </w:t>
+      </w:r>
+      <w:r>
+        <w:rPr>
+          <w:lang w:val="en-US"/>
+        </w:rPr>
+        <w:t xml:space="preserve">the app build eventually working (after having to download and install Android SDK 30 too (Android Studio installed SDK 31 by default at installation). That way I was able to get the app build to actually run through without errors. The next problem though was with Android Emulator, which didn’t run the app after the build was successful. I tried to install a </w:t>
+      </w:r>
+      <w:proofErr w:type="spellStart"/>
+      <w:r>
+        <w:rPr>
+          <w:lang w:val="en-US"/>
+        </w:rPr>
+        <w:t>nev</w:t>
+      </w:r>
+      <w:proofErr w:type="spellEnd"/>
+      <w:r>
+        <w:rPr>
+          <w:lang w:val="en-US"/>
+        </w:rPr>
+        <w:t xml:space="preserve"> AVD (Android Virtual Device) with Android API 30 (Android 11) installed and see if that was the problem, since the build was done with the same API version too.</w:t>
+      </w:r>
+      <w:r>
+        <w:rPr>
+          <w:lang w:val="en-US"/>
+        </w:rPr>
+        <w:t xml:space="preserve"> That seemed to work since on the new virtual device I did get the app to run.</w:t>
+      </w:r>
+    </w:p>
+    <w:p>
+      <w:pPr>
+        <w:pStyle w:val="Leipteksti"/>
+        <w:rPr>
+          <w:lang w:val="en-US"/>
+        </w:rPr>
+      </w:pPr>
+    </w:p>
+    <w:p>
+      <w:pPr>
+        <w:pStyle w:val="Leipteksti"/>
+        <w:rPr>
+          <w:lang w:val="en-US"/>
+        </w:rPr>
+      </w:pPr>
+      <w:r>
+        <w:rPr>
+          <w:lang w:val="en-US"/>
+        </w:rPr>
+        <w:t xml:space="preserve">As I was watching the first </w:t>
+      </w:r>
+      <w:r>
+        <w:rPr>
+          <w:lang w:val="en-US"/>
+        </w:rPr>
+        <w:t>video,</w:t>
+      </w:r>
+      <w:r>
+        <w:rPr>
+          <w:lang w:val="en-US"/>
+        </w:rPr>
+        <w:t xml:space="preserve"> I was trying to use the Java syntax in my app (which I decided to write in Kotlin). Not a single line of code worked as is so I think it will be a very difficult to follow through the three instruction videos. </w:t>
+      </w:r>
+      <w:r>
+        <w:rPr>
+          <w:lang w:val="en-US"/>
+        </w:rPr>
+        <w:t>Nevertheless,</w:t>
+      </w:r>
+      <w:r>
+        <w:rPr>
+          <w:lang w:val="en-US"/>
+        </w:rPr>
+        <w:t xml:space="preserve"> I think it is better to use new and Google backed up technologies than learning a new skill already with outdated instructions. I will continue to try and watch the videos, but I will reference the developer.android.com instructions as to how to get started with Kotlin and Android development.</w:t>
+      </w:r>
+    </w:p>
+    <w:p>
+      <w:pPr>
+        <w:pStyle w:val="Leipteksti"/>
+        <w:rPr>
+          <w:lang w:val="en-US"/>
+        </w:rPr>
+      </w:pPr>
+    </w:p>
+    <w:p>
+      <w:pPr>
+        <w:pStyle w:val="Leipteksti"/>
+        <w:rPr>
+          <w:lang w:val="en-US"/>
+        </w:rPr>
+      </w:pPr>
+      <w:r>
+        <w:rPr>
+          <w:lang w:val="en-US"/>
+        </w:rPr>
+        <w:t xml:space="preserve">I finished the first video and I think I understood all the concepts that it showed. The problem that arose was that the Java code shown in the video didn’t work in my setup (as I was using Kotlin). </w:t>
+      </w:r>
+      <w:proofErr w:type="gramStart"/>
+      <w:r>
+        <w:rPr>
+          <w:lang w:val="en-US"/>
+        </w:rPr>
+        <w:t>So</w:t>
+      </w:r>
+      <w:proofErr w:type="gramEnd"/>
+      <w:r>
+        <w:rPr>
+          <w:lang w:val="en-US"/>
+        </w:rPr>
+        <w:t xml:space="preserve"> the references to the Views needed to be changed and the whole code section would need to be written in Kotlin. I did learn more about Views and </w:t>
+      </w:r>
+      <w:proofErr w:type="spellStart"/>
+      <w:r>
+        <w:rPr>
+          <w:lang w:val="en-US"/>
+        </w:rPr>
+        <w:t>ViewGroups</w:t>
+      </w:r>
+      <w:proofErr w:type="spellEnd"/>
+      <w:r>
+        <w:rPr>
+          <w:lang w:val="en-US"/>
+        </w:rPr>
+        <w:t xml:space="preserve"> from the Android Developer documents (I would have thought that such an introductory video would have used some time to introduce those basic components)</w:t>
+      </w:r>
+    </w:p>
+    <w:p>
+      <w:pPr>
+        <w:pStyle w:val="Leipteksti"/>
+        <w:rPr>
+          <w:lang w:val="en-US"/>
+        </w:rPr>
+      </w:pPr>
+    </w:p>
+    <w:p>
+      <w:pPr>
+        <w:pStyle w:val="Leipteksti"/>
+        <w:rPr>
+          <w:lang w:val="en-US"/>
+        </w:rPr>
+      </w:pPr>
     </w:p>
     <w:p>
       <w:pPr>

</xml_diff>